<commit_message>
Commented out code and updated docs
</commit_message>
<xml_diff>
--- a/АРХИТЕКТУРА РАЧУНАРА ПРОЈЕКТНИ ЗАДАТАК 1.docx
+++ b/АРХИТЕКТУРА РАЧУНАРА ПРОЈЕКТНИ ЗАДАТАК 1.docx
@@ -207,6 +207,7 @@
               <w:tab w:val="right" w:leader="dot" w:pos="9350"/>
             </w:tabs>
             <w:rPr>
+              <w:rFonts w:eastAsiaTheme="minorEastAsia"/>
               <w:noProof/>
             </w:rPr>
           </w:pPr>
@@ -219,7 +220,7 @@
           <w:r>
             <w:fldChar w:fldCharType="separate"/>
           </w:r>
-          <w:hyperlink w:anchor="_Toc122585616" w:history="1">
+          <w:hyperlink w:anchor="_Toc125229830" w:history="1">
             <w:r>
               <w:rPr>
                 <w:rStyle w:val="Hyperlink"/>
@@ -247,7 +248,7 @@
                 <w:noProof/>
                 <w:webHidden/>
               </w:rPr>
-              <w:instrText xml:space="preserve"> PAGEREF _Toc122585616 \h </w:instrText>
+              <w:instrText xml:space="preserve"> PAGEREF _Toc125229830 \h </w:instrText>
             </w:r>
             <w:r>
               <w:rPr>
@@ -285,10 +286,11 @@
               <w:tab w:val="right" w:leader="dot" w:pos="9350"/>
             </w:tabs>
             <w:rPr>
+              <w:rFonts w:eastAsiaTheme="minorEastAsia"/>
               <w:noProof/>
             </w:rPr>
           </w:pPr>
-          <w:hyperlink w:anchor="_Toc122585617" w:history="1">
+          <w:hyperlink w:anchor="_Toc125229831" w:history="1">
             <w:r>
               <w:rPr>
                 <w:rStyle w:val="Hyperlink"/>
@@ -316,7 +318,7 @@
                 <w:noProof/>
                 <w:webHidden/>
               </w:rPr>
-              <w:instrText xml:space="preserve"> PAGEREF _Toc122585617 \h </w:instrText>
+              <w:instrText xml:space="preserve"> PAGEREF _Toc125229831 \h </w:instrText>
             </w:r>
             <w:r>
               <w:rPr>
@@ -354,17 +356,34 @@
               <w:tab w:val="right" w:leader="dot" w:pos="9350"/>
             </w:tabs>
             <w:rPr>
+              <w:rFonts w:eastAsiaTheme="minorEastAsia"/>
               <w:noProof/>
             </w:rPr>
           </w:pPr>
-          <w:hyperlink w:anchor="_Toc122585618" w:history="1">
+          <w:hyperlink w:anchor="_Toc125229832" w:history="1">
             <w:r>
               <w:rPr>
                 <w:rStyle w:val="Hyperlink"/>
                 <w:noProof/>
                 <w:lang w:val="sr-Cyrl-RS"/>
               </w:rPr>
-              <w:t>Поређење времена извршавања</w:t>
+              <w:t>Поређење времена изврш</w:t>
+            </w:r>
+            <w:r>
+              <w:rPr>
+                <w:rStyle w:val="Hyperlink"/>
+                <w:noProof/>
+                <w:lang w:val="sr-Cyrl-RS"/>
+              </w:rPr>
+              <w:t>а</w:t>
+            </w:r>
+            <w:r>
+              <w:rPr>
+                <w:rStyle w:val="Hyperlink"/>
+                <w:noProof/>
+                <w:lang w:val="sr-Cyrl-RS"/>
+              </w:rPr>
+              <w:t>вања</w:t>
             </w:r>
             <w:r>
               <w:rPr>
@@ -385,7 +404,7 @@
                 <w:noProof/>
                 <w:webHidden/>
               </w:rPr>
-              <w:instrText xml:space="preserve"> PAGEREF _Toc122585618 \h </w:instrText>
+              <w:instrText xml:space="preserve"> PAGEREF _Toc125229832 \h </w:instrText>
             </w:r>
             <w:r>
               <w:rPr>
@@ -423,22 +442,39 @@
               <w:tab w:val="right" w:leader="dot" w:pos="9350"/>
             </w:tabs>
             <w:rPr>
+              <w:rFonts w:eastAsiaTheme="minorEastAsia"/>
               <w:noProof/>
             </w:rPr>
           </w:pPr>
-          <w:hyperlink w:anchor="_Toc122585619" w:history="1">
+          <w:hyperlink w:anchor="_Toc125229833" w:history="1">
             <w:r>
               <w:rPr>
                 <w:rStyle w:val="Hyperlink"/>
                 <w:noProof/>
                 <w:lang w:val="sr-Cyrl-RS"/>
               </w:rPr>
-              <w:t xml:space="preserve">Поређење времена извршавања – Оптимизације </w:t>
+              <w:t>Поређење времена и</w:t>
             </w:r>
             <w:r>
               <w:rPr>
                 <w:rStyle w:val="Hyperlink"/>
                 <w:noProof/>
+                <w:lang w:val="sr-Cyrl-RS"/>
+              </w:rPr>
+              <w:t>з</w:t>
+            </w:r>
+            <w:r>
+              <w:rPr>
+                <w:rStyle w:val="Hyperlink"/>
+                <w:noProof/>
+                <w:lang w:val="sr-Cyrl-RS"/>
+              </w:rPr>
+              <w:t xml:space="preserve">вршавања – Оптимизације </w:t>
+            </w:r>
+            <w:r>
+              <w:rPr>
+                <w:rStyle w:val="Hyperlink"/>
+                <w:noProof/>
               </w:rPr>
               <w:t xml:space="preserve">gcc </w:t>
             </w:r>
@@ -469,7 +505,7 @@
                 <w:noProof/>
                 <w:webHidden/>
               </w:rPr>
-              <w:instrText xml:space="preserve"> PAGEREF _Toc122585619 \h </w:instrText>
+              <w:instrText xml:space="preserve"> PAGEREF _Toc125229833 \h </w:instrText>
             </w:r>
             <w:r>
               <w:rPr>
@@ -489,7 +525,7 @@
                 <w:noProof/>
                 <w:webHidden/>
               </w:rPr>
-              <w:t>7</w:t>
+              <w:t>8</w:t>
             </w:r>
             <w:r>
               <w:rPr>
@@ -507,10 +543,11 @@
               <w:tab w:val="right" w:leader="dot" w:pos="9350"/>
             </w:tabs>
             <w:rPr>
+              <w:rFonts w:eastAsiaTheme="minorEastAsia"/>
               <w:noProof/>
             </w:rPr>
           </w:pPr>
-          <w:hyperlink w:anchor="_Toc122585620" w:history="1">
+          <w:hyperlink w:anchor="_Toc125229834" w:history="1">
             <w:r>
               <w:rPr>
                 <w:rStyle w:val="Hyperlink"/>
@@ -538,7 +575,7 @@
                 <w:noProof/>
                 <w:webHidden/>
               </w:rPr>
-              <w:instrText xml:space="preserve"> PAGEREF _Toc122585620 \h </w:instrText>
+              <w:instrText xml:space="preserve"> PAGEREF _Toc125229834 \h </w:instrText>
             </w:r>
             <w:r>
               <w:rPr>
@@ -558,7 +595,7 @@
                 <w:noProof/>
                 <w:webHidden/>
               </w:rPr>
-              <w:t>11</w:t>
+              <w:t>12</w:t>
             </w:r>
             <w:r>
               <w:rPr>
@@ -758,7 +795,7 @@
           <w:lang w:val="sr-Cyrl-RS"/>
         </w:rPr>
       </w:pPr>
-      <w:bookmarkStart w:id="0" w:name="_Toc122585616"/>
+      <w:bookmarkStart w:id="0" w:name="_Toc125229830"/>
       <w:r>
         <w:rPr>
           <w:lang w:val="sr-Cyrl-RS"/>
@@ -895,7 +932,7 @@
           <w:lang w:val="sr-Cyrl-RS"/>
         </w:rPr>
       </w:pPr>
-      <w:bookmarkStart w:id="1" w:name="_Toc122585617"/>
+      <w:bookmarkStart w:id="1" w:name="_Toc125229831"/>
       <w:r>
         <w:rPr>
           <w:lang w:val="sr-Cyrl-RS"/>
@@ -1128,7 +1165,7 @@
           <w:lang w:val="sr-Cyrl-RS"/>
         </w:rPr>
       </w:pPr>
-      <w:bookmarkStart w:id="2" w:name="_Toc122585618"/>
+      <w:bookmarkStart w:id="2" w:name="_Toc125229832"/>
       <w:r>
         <w:rPr>
           <w:lang w:val="sr-Cyrl-RS"/>
@@ -1223,20 +1260,16 @@
     <w:p>
       <w:pPr>
         <w:keepNext/>
-        <w:jc w:val="both"/>
       </w:pPr>
       <w:r>
         <w:rPr>
           <w:noProof/>
-          <w:sz w:val="24"/>
-          <w:szCs w:val="24"/>
-          <w:lang w:val="sr-Cyrl-RS"/>
         </w:rPr>
         <w:drawing>
-          <wp:inline distT="0" distB="0" distL="0" distR="0" wp14:anchorId="21707558" wp14:editId="782266A7">
-            <wp:extent cx="5943600" cy="2759710"/>
-            <wp:effectExtent l="0" t="0" r="0" b="2540"/>
-            <wp:docPr id="1" name="Picture 1"/>
+          <wp:inline distT="0" distB="0" distL="0" distR="0" wp14:anchorId="15337D6E" wp14:editId="1FCC1074">
+            <wp:extent cx="5943600" cy="3345180"/>
+            <wp:effectExtent l="0" t="0" r="0" b="7620"/>
+            <wp:docPr id="5" name="Picture 5"/>
             <wp:cNvGraphicFramePr>
               <a:graphicFrameLocks xmlns:a="http://schemas.openxmlformats.org/drawingml/2006/main" noChangeAspect="1"/>
             </wp:cNvGraphicFramePr>
@@ -1244,29 +1277,36 @@
               <a:graphicData uri="http://schemas.openxmlformats.org/drawingml/2006/picture">
                 <pic:pic xmlns:pic="http://schemas.openxmlformats.org/drawingml/2006/picture">
                   <pic:nvPicPr>
-                    <pic:cNvPr id="1" name="Picture 1"/>
-                    <pic:cNvPicPr/>
+                    <pic:cNvPr id="0" name="Picture 1"/>
+                    <pic:cNvPicPr>
+                      <a:picLocks noChangeAspect="1" noChangeArrowheads="1"/>
+                    </pic:cNvPicPr>
                   </pic:nvPicPr>
                   <pic:blipFill>
-                    <a:blip r:embed="rId7">
+                    <a:blip r:embed="rId7" cstate="print">
                       <a:extLst>
                         <a:ext uri="{28A0092B-C50C-407E-A947-70E740481C1C}">
                           <a14:useLocalDpi xmlns:a14="http://schemas.microsoft.com/office/drawing/2010/main" val="0"/>
                         </a:ext>
                       </a:extLst>
                     </a:blip>
+                    <a:srcRect/>
                     <a:stretch>
                       <a:fillRect/>
                     </a:stretch>
                   </pic:blipFill>
-                  <pic:spPr>
+                  <pic:spPr bwMode="auto">
                     <a:xfrm>
                       <a:off x="0" y="0"/>
-                      <a:ext cx="5943600" cy="2759710"/>
+                      <a:ext cx="5943600" cy="3345180"/>
                     </a:xfrm>
                     <a:prstGeom prst="rect">
                       <a:avLst/>
                     </a:prstGeom>
+                    <a:noFill/>
+                    <a:ln>
+                      <a:noFill/>
+                    </a:ln>
                   </pic:spPr>
                 </pic:pic>
               </a:graphicData>
@@ -1279,29 +1319,80 @@
       <w:pPr>
         <w:pStyle w:val="Caption"/>
         <w:jc w:val="center"/>
-      </w:pPr>
-      <w:proofErr w:type="spellStart"/>
-      <w:r>
-        <w:t>Примјер</w:t>
-      </w:r>
-      <w:proofErr w:type="spellEnd"/>
-      <w:r>
+        <w:rPr>
+          <w:sz w:val="28"/>
+          <w:szCs w:val="28"/>
+          <w:lang w:val="sr-Cyrl-RS"/>
+        </w:rPr>
+      </w:pPr>
+      <w:r>
+        <w:rPr>
+          <w:sz w:val="28"/>
+          <w:szCs w:val="28"/>
+          <w:lang w:val="sr-Cyrl-RS"/>
+        </w:rPr>
+        <w:fldChar w:fldCharType="begin"/>
+      </w:r>
+      <w:r>
+        <w:rPr>
+          <w:sz w:val="28"/>
+          <w:szCs w:val="28"/>
+          <w:lang w:val="sr-Cyrl-RS"/>
+        </w:rPr>
+        <w:instrText xml:space="preserve"> SEQ Илустрација \* ARABIC </w:instrText>
+      </w:r>
+      <w:r>
+        <w:rPr>
+          <w:sz w:val="28"/>
+          <w:szCs w:val="28"/>
+          <w:lang w:val="sr-Cyrl-RS"/>
+        </w:rPr>
+        <w:fldChar w:fldCharType="separate"/>
+      </w:r>
+      <w:r>
+        <w:rPr>
+          <w:noProof/>
+          <w:sz w:val="28"/>
+          <w:szCs w:val="28"/>
+          <w:lang w:val="sr-Cyrl-RS"/>
+        </w:rPr>
+        <w:t>1</w:t>
+      </w:r>
+      <w:r>
+        <w:rPr>
+          <w:sz w:val="28"/>
+          <w:szCs w:val="28"/>
+          <w:lang w:val="sr-Cyrl-RS"/>
+        </w:rPr>
+        <w:fldChar w:fldCharType="end"/>
+      </w:r>
+      <w:r>
+        <w:t>-10</w:t>
+      </w:r>
+      <w:r>
+        <w:rPr>
+          <w:lang w:val="sr-Cyrl-RS"/>
+        </w:rPr>
         <w:t xml:space="preserve"> </w:t>
       </w:r>
-      <w:proofErr w:type="spellStart"/>
-      <w:r>
-        <w:t>бр</w:t>
-      </w:r>
-      <w:proofErr w:type="spellEnd"/>
-      <w:r>
-        <w:rPr>
-          <w:lang w:val="sr-Cyrl-RS"/>
-        </w:rPr>
-        <w:t>.</w:t>
-      </w:r>
-      <w:r>
-        <w:t xml:space="preserve"> 1</w:t>
-      </w:r>
+      <w:r>
+        <w:t xml:space="preserve">000 </w:t>
+      </w:r>
+      <w:r>
+        <w:rPr>
+          <w:lang w:val="sr-Cyrl-RS"/>
+        </w:rPr>
+        <w:t>извршавања са 1 000 000 елемената</w:t>
+      </w:r>
+    </w:p>
+    <w:p>
+      <w:pPr>
+        <w:rPr>
+          <w:sz w:val="28"/>
+          <w:szCs w:val="28"/>
+          <w:lang w:val="sr-Cyrl-RS"/>
+        </w:rPr>
+      </w:pPr>
     </w:p>
     <w:p>
       <w:pPr>
@@ -1314,11 +1405,12 @@
           <w:szCs w:val="28"/>
           <w:lang w:val="sr-Cyrl-RS"/>
         </w:rPr>
+        <w:lastRenderedPageBreak/>
         <w:drawing>
-          <wp:inline distT="0" distB="0" distL="0" distR="0" wp14:anchorId="23D62476" wp14:editId="7928DED2">
-            <wp:extent cx="5943600" cy="2759710"/>
-            <wp:effectExtent l="0" t="0" r="0" b="2540"/>
-            <wp:docPr id="2" name="Picture 2"/>
+          <wp:inline distT="0" distB="0" distL="0" distR="0" wp14:anchorId="4C726D19" wp14:editId="537DA4D4">
+            <wp:extent cx="5943600" cy="3345180"/>
+            <wp:effectExtent l="0" t="0" r="0" b="7620"/>
+            <wp:docPr id="15" name="Picture 15"/>
             <wp:cNvGraphicFramePr>
               <a:graphicFrameLocks xmlns:a="http://schemas.openxmlformats.org/drawingml/2006/main" noChangeAspect="1"/>
             </wp:cNvGraphicFramePr>
@@ -1326,29 +1418,36 @@
               <a:graphicData uri="http://schemas.openxmlformats.org/drawingml/2006/picture">
                 <pic:pic xmlns:pic="http://schemas.openxmlformats.org/drawingml/2006/picture">
                   <pic:nvPicPr>
-                    <pic:cNvPr id="2" name="Picture 2"/>
-                    <pic:cNvPicPr/>
+                    <pic:cNvPr id="0" name="Picture 2"/>
+                    <pic:cNvPicPr>
+                      <a:picLocks noChangeAspect="1" noChangeArrowheads="1"/>
+                    </pic:cNvPicPr>
                   </pic:nvPicPr>
                   <pic:blipFill>
-                    <a:blip r:embed="rId8">
+                    <a:blip r:embed="rId8" cstate="print">
                       <a:extLst>
                         <a:ext uri="{28A0092B-C50C-407E-A947-70E740481C1C}">
                           <a14:useLocalDpi xmlns:a14="http://schemas.microsoft.com/office/drawing/2010/main" val="0"/>
                         </a:ext>
                       </a:extLst>
                     </a:blip>
+                    <a:srcRect/>
                     <a:stretch>
                       <a:fillRect/>
                     </a:stretch>
                   </pic:blipFill>
-                  <pic:spPr>
+                  <pic:spPr bwMode="auto">
                     <a:xfrm>
                       <a:off x="0" y="0"/>
-                      <a:ext cx="5943600" cy="2759710"/>
+                      <a:ext cx="5943600" cy="3345180"/>
                     </a:xfrm>
                     <a:prstGeom prst="rect">
                       <a:avLst/>
                     </a:prstGeom>
+                    <a:noFill/>
+                    <a:ln>
+                      <a:noFill/>
+                    </a:ln>
                   </pic:spPr>
                 </pic:pic>
               </a:graphicData>
@@ -1361,26 +1460,69 @@
       <w:pPr>
         <w:pStyle w:val="Caption"/>
         <w:jc w:val="center"/>
-      </w:pPr>
-      <w:proofErr w:type="spellStart"/>
-      <w:r>
-        <w:t>Примјер</w:t>
-      </w:r>
-      <w:proofErr w:type="spellEnd"/>
-      <w:r>
-        <w:t xml:space="preserve"> </w:t>
-      </w:r>
-      <w:proofErr w:type="spellStart"/>
-      <w:r>
-        <w:t>бр</w:t>
-      </w:r>
-      <w:proofErr w:type="spellEnd"/>
-      <w:r>
-        <w:t>. 2</w:t>
-      </w:r>
-    </w:p>
-    <w:p/>
-    <w:p/>
+        <w:rPr>
+          <w:sz w:val="28"/>
+          <w:szCs w:val="28"/>
+          <w:lang w:val="sr-Cyrl-RS"/>
+        </w:rPr>
+      </w:pPr>
+      <w:r>
+        <w:rPr>
+          <w:sz w:val="28"/>
+          <w:szCs w:val="28"/>
+          <w:lang w:val="sr-Cyrl-RS"/>
+        </w:rPr>
+        <w:fldChar w:fldCharType="begin"/>
+      </w:r>
+      <w:r>
+        <w:rPr>
+          <w:sz w:val="28"/>
+          <w:szCs w:val="28"/>
+          <w:lang w:val="sr-Cyrl-RS"/>
+        </w:rPr>
+        <w:instrText xml:space="preserve"> SEQ Илустрација \* ARABIC </w:instrText>
+      </w:r>
+      <w:r>
+        <w:rPr>
+          <w:sz w:val="28"/>
+          <w:szCs w:val="28"/>
+          <w:lang w:val="sr-Cyrl-RS"/>
+        </w:rPr>
+        <w:fldChar w:fldCharType="separate"/>
+      </w:r>
+      <w:r>
+        <w:rPr>
+          <w:noProof/>
+          <w:sz w:val="28"/>
+          <w:szCs w:val="28"/>
+          <w:lang w:val="sr-Cyrl-RS"/>
+        </w:rPr>
+        <w:t>2</w:t>
+      </w:r>
+      <w:r>
+        <w:rPr>
+          <w:sz w:val="28"/>
+          <w:szCs w:val="28"/>
+          <w:lang w:val="sr-Cyrl-RS"/>
+        </w:rPr>
+        <w:fldChar w:fldCharType="end"/>
+      </w:r>
+      <w:r>
+        <w:rPr>
+          <w:lang w:val="sr-Cyrl-RS"/>
+        </w:rPr>
+        <w:t>-2 000 извршавања са 2 000 000 елемената</w:t>
+      </w:r>
+    </w:p>
+    <w:p>
+      <w:pPr>
+        <w:rPr>
+          <w:sz w:val="28"/>
+          <w:szCs w:val="28"/>
+          <w:lang w:val="sr-Cyrl-RS"/>
+        </w:rPr>
+      </w:pPr>
+    </w:p>
     <w:p>
       <w:pPr>
         <w:keepNext/>
@@ -1388,13 +1530,15 @@
       <w:r>
         <w:rPr>
           <w:noProof/>
-        </w:rPr>
-        <w:lastRenderedPageBreak/>
+          <w:sz w:val="28"/>
+          <w:szCs w:val="28"/>
+          <w:lang w:val="sr-Cyrl-RS"/>
+        </w:rPr>
         <w:drawing>
-          <wp:inline distT="0" distB="0" distL="0" distR="0" wp14:anchorId="3B4B4496" wp14:editId="11684391">
-            <wp:extent cx="5943600" cy="2759710"/>
-            <wp:effectExtent l="0" t="0" r="0" b="2540"/>
-            <wp:docPr id="3" name="Picture 3"/>
+          <wp:inline distT="0" distB="0" distL="0" distR="0" wp14:anchorId="40D38B88" wp14:editId="4DEEA8A5">
+            <wp:extent cx="5943600" cy="3345180"/>
+            <wp:effectExtent l="0" t="0" r="0" b="7620"/>
+            <wp:docPr id="16" name="Picture 16"/>
             <wp:cNvGraphicFramePr>
               <a:graphicFrameLocks xmlns:a="http://schemas.openxmlformats.org/drawingml/2006/main" noChangeAspect="1"/>
             </wp:cNvGraphicFramePr>
@@ -1402,29 +1546,36 @@
               <a:graphicData uri="http://schemas.openxmlformats.org/drawingml/2006/picture">
                 <pic:pic xmlns:pic="http://schemas.openxmlformats.org/drawingml/2006/picture">
                   <pic:nvPicPr>
-                    <pic:cNvPr id="3" name="Picture 3"/>
-                    <pic:cNvPicPr/>
+                    <pic:cNvPr id="0" name="Picture 3"/>
+                    <pic:cNvPicPr>
+                      <a:picLocks noChangeAspect="1" noChangeArrowheads="1"/>
+                    </pic:cNvPicPr>
                   </pic:nvPicPr>
                   <pic:blipFill>
-                    <a:blip r:embed="rId9">
+                    <a:blip r:embed="rId9" cstate="print">
                       <a:extLst>
                         <a:ext uri="{28A0092B-C50C-407E-A947-70E740481C1C}">
                           <a14:useLocalDpi xmlns:a14="http://schemas.microsoft.com/office/drawing/2010/main" val="0"/>
                         </a:ext>
                       </a:extLst>
                     </a:blip>
+                    <a:srcRect/>
                     <a:stretch>
                       <a:fillRect/>
                     </a:stretch>
                   </pic:blipFill>
-                  <pic:spPr>
+                  <pic:spPr bwMode="auto">
                     <a:xfrm>
                       <a:off x="0" y="0"/>
-                      <a:ext cx="5943600" cy="2759710"/>
+                      <a:ext cx="5943600" cy="3345180"/>
                     </a:xfrm>
                     <a:prstGeom prst="rect">
                       <a:avLst/>
                     </a:prstGeom>
+                    <a:noFill/>
+                    <a:ln>
+                      <a:noFill/>
+                    </a:ln>
                   </pic:spPr>
                 </pic:pic>
               </a:graphicData>
@@ -1437,38 +1588,95 @@
       <w:pPr>
         <w:pStyle w:val="Caption"/>
         <w:jc w:val="center"/>
-      </w:pPr>
-      <w:proofErr w:type="spellStart"/>
-      <w:r>
-        <w:t>Примјер</w:t>
-      </w:r>
-      <w:proofErr w:type="spellEnd"/>
-      <w:r>
-        <w:t xml:space="preserve"> </w:t>
-      </w:r>
-      <w:proofErr w:type="spellStart"/>
-      <w:r>
-        <w:t>бр</w:t>
-      </w:r>
-      <w:proofErr w:type="spellEnd"/>
-      <w:r>
-        <w:t>. 3</w:t>
-      </w:r>
-    </w:p>
-    <w:p/>
+        <w:rPr>
+          <w:sz w:val="28"/>
+          <w:szCs w:val="28"/>
+          <w:lang w:val="sr-Cyrl-RS"/>
+        </w:rPr>
+      </w:pPr>
+      <w:r>
+        <w:rPr>
+          <w:sz w:val="28"/>
+          <w:szCs w:val="28"/>
+          <w:lang w:val="sr-Cyrl-RS"/>
+        </w:rPr>
+        <w:fldChar w:fldCharType="begin"/>
+      </w:r>
+      <w:r>
+        <w:rPr>
+          <w:sz w:val="28"/>
+          <w:szCs w:val="28"/>
+          <w:lang w:val="sr-Cyrl-RS"/>
+        </w:rPr>
+        <w:instrText xml:space="preserve"> SEQ Илустрација \* ARABIC </w:instrText>
+      </w:r>
+      <w:r>
+        <w:rPr>
+          <w:sz w:val="28"/>
+          <w:szCs w:val="28"/>
+          <w:lang w:val="sr-Cyrl-RS"/>
+        </w:rPr>
+        <w:fldChar w:fldCharType="separate"/>
+      </w:r>
+      <w:r>
+        <w:rPr>
+          <w:noProof/>
+          <w:sz w:val="28"/>
+          <w:szCs w:val="28"/>
+          <w:lang w:val="sr-Cyrl-RS"/>
+        </w:rPr>
+        <w:t>3</w:t>
+      </w:r>
+      <w:r>
+        <w:rPr>
+          <w:sz w:val="28"/>
+          <w:szCs w:val="28"/>
+          <w:lang w:val="sr-Cyrl-RS"/>
+        </w:rPr>
+        <w:fldChar w:fldCharType="end"/>
+      </w:r>
+      <w:r>
+        <w:rPr>
+          <w:lang w:val="sr-Cyrl-RS"/>
+        </w:rPr>
+        <w:t>-2 000 извршавања са 4 000 000 елемената</w:t>
+      </w:r>
+    </w:p>
+    <w:p>
+      <w:pPr>
+        <w:rPr>
+          <w:sz w:val="28"/>
+          <w:szCs w:val="28"/>
+          <w:lang w:val="sr-Cyrl-RS"/>
+        </w:rPr>
+      </w:pPr>
+    </w:p>
     <w:p>
       <w:pPr>
         <w:keepNext/>
       </w:pPr>
+    </w:p>
+    <w:p>
+      <w:pPr>
+        <w:rPr>
+          <w:lang w:val="sr-Cyrl-RS"/>
+        </w:rPr>
+      </w:pPr>
+    </w:p>
+    <w:p>
+      <w:pPr>
+        <w:keepNext/>
+      </w:pPr>
       <w:r>
         <w:rPr>
           <w:noProof/>
+          <w:lang w:val="sr-Cyrl-RS"/>
         </w:rPr>
         <w:drawing>
-          <wp:inline distT="0" distB="0" distL="0" distR="0" wp14:anchorId="1EE21391" wp14:editId="6F83CD2D">
-            <wp:extent cx="5943600" cy="2759710"/>
-            <wp:effectExtent l="0" t="0" r="0" b="2540"/>
-            <wp:docPr id="4" name="Picture 4"/>
+          <wp:inline distT="0" distB="0" distL="0" distR="0" wp14:anchorId="5A0F283A" wp14:editId="57B295CB">
+            <wp:extent cx="5943600" cy="3345180"/>
+            <wp:effectExtent l="0" t="0" r="0" b="7620"/>
+            <wp:docPr id="17" name="Picture 17"/>
             <wp:cNvGraphicFramePr>
               <a:graphicFrameLocks xmlns:a="http://schemas.openxmlformats.org/drawingml/2006/main" noChangeAspect="1"/>
             </wp:cNvGraphicFramePr>
@@ -1476,29 +1684,36 @@
               <a:graphicData uri="http://schemas.openxmlformats.org/drawingml/2006/picture">
                 <pic:pic xmlns:pic="http://schemas.openxmlformats.org/drawingml/2006/picture">
                   <pic:nvPicPr>
-                    <pic:cNvPr id="4" name="Picture 4"/>
-                    <pic:cNvPicPr/>
+                    <pic:cNvPr id="0" name="Picture 4"/>
+                    <pic:cNvPicPr>
+                      <a:picLocks noChangeAspect="1" noChangeArrowheads="1"/>
+                    </pic:cNvPicPr>
                   </pic:nvPicPr>
                   <pic:blipFill>
-                    <a:blip r:embed="rId10">
+                    <a:blip r:embed="rId10" cstate="print">
                       <a:extLst>
                         <a:ext uri="{28A0092B-C50C-407E-A947-70E740481C1C}">
                           <a14:useLocalDpi xmlns:a14="http://schemas.microsoft.com/office/drawing/2010/main" val="0"/>
                         </a:ext>
                       </a:extLst>
                     </a:blip>
+                    <a:srcRect/>
                     <a:stretch>
                       <a:fillRect/>
                     </a:stretch>
                   </pic:blipFill>
-                  <pic:spPr>
+                  <pic:spPr bwMode="auto">
                     <a:xfrm>
                       <a:off x="0" y="0"/>
-                      <a:ext cx="5943600" cy="2759710"/>
+                      <a:ext cx="5943600" cy="3345180"/>
                     </a:xfrm>
                     <a:prstGeom prst="rect">
                       <a:avLst/>
                     </a:prstGeom>
+                    <a:noFill/>
+                    <a:ln>
+                      <a:noFill/>
+                    </a:ln>
                   </pic:spPr>
                 </pic:pic>
               </a:graphicData>
@@ -1511,65 +1726,58 @@
       <w:pPr>
         <w:pStyle w:val="Caption"/>
         <w:jc w:val="center"/>
-      </w:pPr>
-      <w:proofErr w:type="spellStart"/>
-      <w:r>
-        <w:t>Примјер</w:t>
-      </w:r>
-      <w:proofErr w:type="spellEnd"/>
-      <w:r>
-        <w:t xml:space="preserve"> </w:t>
-      </w:r>
-      <w:proofErr w:type="spellStart"/>
-      <w:r>
-        <w:t>бр</w:t>
-      </w:r>
-      <w:proofErr w:type="spellEnd"/>
-      <w:r>
-        <w:t>. 4</w:t>
-      </w:r>
-    </w:p>
-    <w:p>
-      <w:pPr>
-        <w:rPr>
-          <w:sz w:val="28"/>
-          <w:szCs w:val="28"/>
-          <w:lang w:val="sr-Cyrl-RS"/>
-        </w:rPr>
-      </w:pPr>
-    </w:p>
-    <w:p>
-      <w:pPr>
-        <w:rPr>
-          <w:sz w:val="28"/>
-          <w:szCs w:val="28"/>
-          <w:lang w:val="sr-Cyrl-RS"/>
-        </w:rPr>
-      </w:pPr>
-    </w:p>
-    <w:p>
-      <w:pPr>
-        <w:rPr>
-          <w:sz w:val="28"/>
-          <w:szCs w:val="28"/>
-          <w:lang w:val="sr-Cyrl-RS"/>
-        </w:rPr>
-      </w:pPr>
-    </w:p>
-    <w:p>
-      <w:pPr>
-        <w:rPr>
-          <w:sz w:val="28"/>
-          <w:szCs w:val="28"/>
-          <w:lang w:val="sr-Cyrl-RS"/>
-        </w:rPr>
-      </w:pPr>
-    </w:p>
-    <w:p>
-      <w:pPr>
-        <w:rPr>
-          <w:sz w:val="28"/>
-          <w:szCs w:val="28"/>
+        <w:rPr>
+          <w:lang w:val="sr-Cyrl-RS"/>
+        </w:rPr>
+      </w:pPr>
+      <w:r>
+        <w:rPr>
+          <w:lang w:val="sr-Cyrl-RS"/>
+        </w:rPr>
+        <w:fldChar w:fldCharType="begin"/>
+      </w:r>
+      <w:r>
+        <w:rPr>
+          <w:lang w:val="sr-Cyrl-RS"/>
+        </w:rPr>
+        <w:instrText xml:space="preserve"> SEQ Илустрација \* ARABIC </w:instrText>
+      </w:r>
+      <w:r>
+        <w:rPr>
+          <w:lang w:val="sr-Cyrl-RS"/>
+        </w:rPr>
+        <w:fldChar w:fldCharType="separate"/>
+      </w:r>
+      <w:r>
+        <w:rPr>
+          <w:noProof/>
+          <w:lang w:val="sr-Cyrl-RS"/>
+        </w:rPr>
+        <w:t>4</w:t>
+      </w:r>
+      <w:r>
+        <w:rPr>
+          <w:lang w:val="sr-Cyrl-RS"/>
+        </w:rPr>
+        <w:fldChar w:fldCharType="end"/>
+      </w:r>
+      <w:r>
+        <w:rPr>
+          <w:lang w:val="sr-Cyrl-RS"/>
+        </w:rPr>
+        <w:t>-2 000 извршавања са 8 000 000 елемената</w:t>
+      </w:r>
+    </w:p>
+    <w:p>
+      <w:pPr>
+        <w:rPr>
+          <w:lang w:val="sr-Cyrl-RS"/>
+        </w:rPr>
+      </w:pPr>
+    </w:p>
+    <w:p>
+      <w:pPr>
+        <w:rPr>
           <w:lang w:val="sr-Cyrl-RS"/>
         </w:rPr>
       </w:pPr>
@@ -1581,16 +1789,14 @@
       <w:r>
         <w:rPr>
           <w:noProof/>
-          <w:sz w:val="28"/>
-          <w:szCs w:val="28"/>
           <w:lang w:val="sr-Cyrl-RS"/>
         </w:rPr>
         <w:lastRenderedPageBreak/>
         <w:drawing>
-          <wp:inline distT="0" distB="0" distL="0" distR="0" wp14:anchorId="60A95574" wp14:editId="359F91E3">
-            <wp:extent cx="5943600" cy="2759710"/>
-            <wp:effectExtent l="0" t="0" r="0" b="2540"/>
-            <wp:docPr id="6" name="Picture 6"/>
+          <wp:inline distT="0" distB="0" distL="0" distR="0" wp14:anchorId="662E8509" wp14:editId="4DAABE86">
+            <wp:extent cx="5943600" cy="3345180"/>
+            <wp:effectExtent l="0" t="0" r="0" b="7620"/>
+            <wp:docPr id="18" name="Picture 18"/>
             <wp:cNvGraphicFramePr>
               <a:graphicFrameLocks xmlns:a="http://schemas.openxmlformats.org/drawingml/2006/main" noChangeAspect="1"/>
             </wp:cNvGraphicFramePr>
@@ -1598,29 +1804,36 @@
               <a:graphicData uri="http://schemas.openxmlformats.org/drawingml/2006/picture">
                 <pic:pic xmlns:pic="http://schemas.openxmlformats.org/drawingml/2006/picture">
                   <pic:nvPicPr>
-                    <pic:cNvPr id="6" name="Picture 6"/>
-                    <pic:cNvPicPr/>
+                    <pic:cNvPr id="0" name="Picture 5"/>
+                    <pic:cNvPicPr>
+                      <a:picLocks noChangeAspect="1" noChangeArrowheads="1"/>
+                    </pic:cNvPicPr>
                   </pic:nvPicPr>
                   <pic:blipFill>
-                    <a:blip r:embed="rId11">
+                    <a:blip r:embed="rId11" cstate="print">
                       <a:extLst>
                         <a:ext uri="{28A0092B-C50C-407E-A947-70E740481C1C}">
                           <a14:useLocalDpi xmlns:a14="http://schemas.microsoft.com/office/drawing/2010/main" val="0"/>
                         </a:ext>
                       </a:extLst>
                     </a:blip>
+                    <a:srcRect/>
                     <a:stretch>
                       <a:fillRect/>
                     </a:stretch>
                   </pic:blipFill>
-                  <pic:spPr>
+                  <pic:spPr bwMode="auto">
                     <a:xfrm>
                       <a:off x="0" y="0"/>
-                      <a:ext cx="5943600" cy="2759710"/>
+                      <a:ext cx="5943600" cy="3345180"/>
                     </a:xfrm>
                     <a:prstGeom prst="rect">
                       <a:avLst/>
                     </a:prstGeom>
+                    <a:noFill/>
+                    <a:ln>
+                      <a:noFill/>
+                    </a:ln>
                   </pic:spPr>
                 </pic:pic>
               </a:graphicData>
@@ -1633,104 +1846,110 @@
       <w:pPr>
         <w:pStyle w:val="Caption"/>
         <w:jc w:val="center"/>
-      </w:pPr>
-      <w:proofErr w:type="spellStart"/>
-      <w:r>
-        <w:t>Примјер</w:t>
-      </w:r>
-      <w:proofErr w:type="spellEnd"/>
-      <w:r>
-        <w:t xml:space="preserve"> </w:t>
-      </w:r>
-      <w:proofErr w:type="spellStart"/>
-      <w:r>
-        <w:t>бр</w:t>
-      </w:r>
-      <w:proofErr w:type="spellEnd"/>
-      <w:r>
-        <w:t>. 5 (float)</w:t>
-      </w:r>
-    </w:p>
-    <w:p>
-      <w:pPr>
-        <w:rPr>
-          <w:lang w:val="sr-Cyrl-RS"/>
-        </w:rPr>
-      </w:pPr>
-    </w:p>
-    <w:p>
-      <w:pPr>
-        <w:keepNext/>
-      </w:pPr>
+        <w:rPr>
+          <w:lang w:val="sr-Cyrl-RS"/>
+        </w:rPr>
+      </w:pPr>
+      <w:r>
+        <w:rPr>
+          <w:lang w:val="sr-Cyrl-RS"/>
+        </w:rPr>
+        <w:fldChar w:fldCharType="begin"/>
+      </w:r>
+      <w:r>
+        <w:rPr>
+          <w:lang w:val="sr-Cyrl-RS"/>
+        </w:rPr>
+        <w:instrText xml:space="preserve"> SEQ Илустрација \* ARABIC </w:instrText>
+      </w:r>
+      <w:r>
+        <w:rPr>
+          <w:lang w:val="sr-Cyrl-RS"/>
+        </w:rPr>
+        <w:fldChar w:fldCharType="separate"/>
+      </w:r>
       <w:r>
         <w:rPr>
           <w:noProof/>
           <w:lang w:val="sr-Cyrl-RS"/>
         </w:rPr>
-        <w:drawing>
-          <wp:inline distT="0" distB="0" distL="0" distR="0" wp14:anchorId="0B2633E3" wp14:editId="28A7E6E6">
-            <wp:extent cx="5943600" cy="2759710"/>
-            <wp:effectExtent l="0" t="0" r="0" b="2540"/>
-            <wp:docPr id="7" name="Picture 7"/>
-            <wp:cNvGraphicFramePr>
-              <a:graphicFrameLocks xmlns:a="http://schemas.openxmlformats.org/drawingml/2006/main" noChangeAspect="1"/>
-            </wp:cNvGraphicFramePr>
-            <a:graphic xmlns:a="http://schemas.openxmlformats.org/drawingml/2006/main">
-              <a:graphicData uri="http://schemas.openxmlformats.org/drawingml/2006/picture">
-                <pic:pic xmlns:pic="http://schemas.openxmlformats.org/drawingml/2006/picture">
-                  <pic:nvPicPr>
-                    <pic:cNvPr id="7" name="Picture 7"/>
-                    <pic:cNvPicPr/>
-                  </pic:nvPicPr>
-                  <pic:blipFill>
-                    <a:blip r:embed="rId12">
-                      <a:extLst>
-                        <a:ext uri="{28A0092B-C50C-407E-A947-70E740481C1C}">
-                          <a14:useLocalDpi xmlns:a14="http://schemas.microsoft.com/office/drawing/2010/main" val="0"/>
-                        </a:ext>
-                      </a:extLst>
-                    </a:blip>
-                    <a:stretch>
-                      <a:fillRect/>
-                    </a:stretch>
-                  </pic:blipFill>
-                  <pic:spPr>
-                    <a:xfrm>
-                      <a:off x="0" y="0"/>
-                      <a:ext cx="5943600" cy="2759710"/>
-                    </a:xfrm>
-                    <a:prstGeom prst="rect">
-                      <a:avLst/>
-                    </a:prstGeom>
-                  </pic:spPr>
-                </pic:pic>
-              </a:graphicData>
-            </a:graphic>
-          </wp:inline>
-        </w:drawing>
-      </w:r>
-    </w:p>
-    <w:p>
-      <w:pPr>
-        <w:pStyle w:val="Caption"/>
-        <w:jc w:val="center"/>
-      </w:pPr>
-      <w:proofErr w:type="spellStart"/>
-      <w:r>
-        <w:t>Примјер</w:t>
-      </w:r>
-      <w:proofErr w:type="spellEnd"/>
-      <w:r>
-        <w:t xml:space="preserve"> </w:t>
-      </w:r>
-      <w:proofErr w:type="spellStart"/>
-      <w:r>
-        <w:t>бр</w:t>
-      </w:r>
-      <w:proofErr w:type="spellEnd"/>
-      <w:r>
-        <w:t>. 6 (float)</w:t>
-      </w:r>
+        <w:t>5</w:t>
+      </w:r>
+      <w:r>
+        <w:rPr>
+          <w:lang w:val="sr-Cyrl-RS"/>
+        </w:rPr>
+        <w:fldChar w:fldCharType="end"/>
+      </w:r>
+      <w:r>
+        <w:rPr>
+          <w:lang w:val="sr-Cyrl-RS"/>
+        </w:rPr>
+        <w:t>-500 извршавања са 10 000 000 елемената</w:t>
+      </w:r>
+    </w:p>
+    <w:p>
+      <w:pPr>
+        <w:rPr>
+          <w:lang w:val="sr-Cyrl-RS"/>
+        </w:rPr>
+      </w:pPr>
+    </w:p>
+    <w:p>
+      <w:pPr>
+        <w:rPr>
+          <w:lang w:val="sr-Cyrl-RS"/>
+        </w:rPr>
+      </w:pPr>
+    </w:p>
+    <w:p>
+      <w:pPr>
+        <w:rPr>
+          <w:lang w:val="sr-Cyrl-RS"/>
+        </w:rPr>
+      </w:pPr>
+    </w:p>
+    <w:p>
+      <w:pPr>
+        <w:rPr>
+          <w:lang w:val="sr-Cyrl-RS"/>
+        </w:rPr>
+      </w:pPr>
+    </w:p>
+    <w:p>
+      <w:pPr>
+        <w:rPr>
+          <w:lang w:val="sr-Cyrl-RS"/>
+        </w:rPr>
+      </w:pPr>
+    </w:p>
+    <w:p>
+      <w:pPr>
+        <w:rPr>
+          <w:lang w:val="sr-Cyrl-RS"/>
+        </w:rPr>
+      </w:pPr>
+    </w:p>
+    <w:p>
+      <w:pPr>
+        <w:rPr>
+          <w:lang w:val="sr-Cyrl-RS"/>
+        </w:rPr>
+      </w:pPr>
+    </w:p>
+    <w:p>
+      <w:pPr>
+        <w:rPr>
+          <w:lang w:val="sr-Cyrl-RS"/>
+        </w:rPr>
+      </w:pPr>
+    </w:p>
+    <w:p>
+      <w:pPr>
+        <w:rPr>
+          <w:lang w:val="sr-Cyrl-RS"/>
+        </w:rPr>
+      </w:pPr>
     </w:p>
     <w:p>
       <w:pPr>
@@ -1777,11 +1996,14 @@
     <w:p>
       <w:pPr>
         <w:pStyle w:val="Heading1"/>
-        <w:rPr>
-          <w:lang w:val="sr-Cyrl-RS"/>
-        </w:rPr>
-      </w:pPr>
-      <w:bookmarkStart w:id="3" w:name="_Toc122585619"/>
+        <w:tabs>
+          <w:tab w:val="left" w:pos="0"/>
+        </w:tabs>
+        <w:rPr>
+          <w:lang w:val="sr-Cyrl-RS"/>
+        </w:rPr>
+      </w:pPr>
+      <w:bookmarkStart w:id="3" w:name="_Toc125229833"/>
       <w:r>
         <w:rPr>
           <w:lang w:val="sr-Cyrl-RS"/>
@@ -1876,7 +2098,7 @@
                     <pic:cNvPicPr/>
                   </pic:nvPicPr>
                   <pic:blipFill>
-                    <a:blip r:embed="rId13">
+                    <a:blip r:embed="rId12">
                       <a:extLst>
                         <a:ext uri="{28A0092B-C50C-407E-A947-70E740481C1C}">
                           <a14:useLocalDpi xmlns:a14="http://schemas.microsoft.com/office/drawing/2010/main" val="0"/>
@@ -1958,7 +2180,7 @@
                     <pic:cNvPicPr/>
                   </pic:nvPicPr>
                   <pic:blipFill>
-                    <a:blip r:embed="rId14">
+                    <a:blip r:embed="rId13">
                       <a:extLst>
                         <a:ext uri="{28A0092B-C50C-407E-A947-70E740481C1C}">
                           <a14:useLocalDpi xmlns:a14="http://schemas.microsoft.com/office/drawing/2010/main" val="0"/>
@@ -2036,6 +2258,95 @@
                 <pic:pic xmlns:pic="http://schemas.openxmlformats.org/drawingml/2006/picture">
                   <pic:nvPicPr>
                     <pic:cNvPr id="10" name="Picture 10"/>
+                    <pic:cNvPicPr/>
+                  </pic:nvPicPr>
+                  <pic:blipFill>
+                    <a:blip r:embed="rId14">
+                      <a:extLst>
+                        <a:ext uri="{28A0092B-C50C-407E-A947-70E740481C1C}">
+                          <a14:useLocalDpi xmlns:a14="http://schemas.microsoft.com/office/drawing/2010/main" val="0"/>
+                        </a:ext>
+                      </a:extLst>
+                    </a:blip>
+                    <a:stretch>
+                      <a:fillRect/>
+                    </a:stretch>
+                  </pic:blipFill>
+                  <pic:spPr>
+                    <a:xfrm>
+                      <a:off x="0" y="0"/>
+                      <a:ext cx="5943600" cy="3375660"/>
+                    </a:xfrm>
+                    <a:prstGeom prst="rect">
+                      <a:avLst/>
+                    </a:prstGeom>
+                  </pic:spPr>
+                </pic:pic>
+              </a:graphicData>
+            </a:graphic>
+          </wp:inline>
+        </w:drawing>
+      </w:r>
+    </w:p>
+    <w:p>
+      <w:pPr>
+        <w:pStyle w:val="Caption"/>
+        <w:jc w:val="center"/>
+      </w:pPr>
+      <w:proofErr w:type="spellStart"/>
+      <w:r>
+        <w:t>Примјер</w:t>
+      </w:r>
+      <w:proofErr w:type="spellEnd"/>
+      <w:r>
+        <w:t xml:space="preserve"> </w:t>
+      </w:r>
+      <w:proofErr w:type="spellStart"/>
+      <w:r>
+        <w:t>бр</w:t>
+      </w:r>
+      <w:proofErr w:type="spellEnd"/>
+      <w:r>
+        <w:t>. 3</w:t>
+      </w:r>
+    </w:p>
+    <w:p>
+      <w:pPr>
+        <w:rPr>
+          <w:lang w:val="sr-Cyrl-RS"/>
+        </w:rPr>
+      </w:pPr>
+    </w:p>
+    <w:p>
+      <w:pPr>
+        <w:rPr>
+          <w:lang w:val="sr-Cyrl-RS"/>
+        </w:rPr>
+      </w:pPr>
+    </w:p>
+    <w:p>
+      <w:pPr>
+        <w:keepNext/>
+      </w:pPr>
+      <w:r>
+        <w:rPr>
+          <w:noProof/>
+          <w:lang w:val="sr-Cyrl-RS"/>
+        </w:rPr>
+        <w:lastRenderedPageBreak/>
+        <w:drawing>
+          <wp:inline distT="0" distB="0" distL="0" distR="0" wp14:anchorId="376E13FC" wp14:editId="52CD6F2F">
+            <wp:extent cx="5943600" cy="3375660"/>
+            <wp:effectExtent l="0" t="0" r="0" b="0"/>
+            <wp:docPr id="11" name="Picture 11"/>
+            <wp:cNvGraphicFramePr>
+              <a:graphicFrameLocks xmlns:a="http://schemas.openxmlformats.org/drawingml/2006/main" noChangeAspect="1"/>
+            </wp:cNvGraphicFramePr>
+            <a:graphic xmlns:a="http://schemas.openxmlformats.org/drawingml/2006/main">
+              <a:graphicData uri="http://schemas.openxmlformats.org/drawingml/2006/picture">
+                <pic:pic xmlns:pic="http://schemas.openxmlformats.org/drawingml/2006/picture">
+                  <pic:nvPicPr>
+                    <pic:cNvPr id="11" name="Picture 11"/>
                     <pic:cNvPicPr/>
                   </pic:nvPicPr>
                   <pic:blipFill>
@@ -2085,15 +2396,8 @@
       </w:r>
       <w:proofErr w:type="spellEnd"/>
       <w:r>
-        <w:t>. 3</w:t>
-      </w:r>
-    </w:p>
-    <w:p>
-      <w:pPr>
-        <w:rPr>
-          <w:lang w:val="sr-Cyrl-RS"/>
-        </w:rPr>
-      </w:pPr>
+        <w:t>. 4</w:t>
+      </w:r>
     </w:p>
     <w:p>
       <w:pPr>
@@ -2111,12 +2415,11 @@
           <w:noProof/>
           <w:lang w:val="sr-Cyrl-RS"/>
         </w:rPr>
-        <w:lastRenderedPageBreak/>
         <w:drawing>
-          <wp:inline distT="0" distB="0" distL="0" distR="0" wp14:anchorId="376E13FC" wp14:editId="52CD6F2F">
+          <wp:inline distT="0" distB="0" distL="0" distR="0" wp14:anchorId="5BCD4AD6" wp14:editId="086BAD85">
             <wp:extent cx="5943600" cy="3375660"/>
             <wp:effectExtent l="0" t="0" r="0" b="0"/>
-            <wp:docPr id="11" name="Picture 11"/>
+            <wp:docPr id="12" name="Picture 12"/>
             <wp:cNvGraphicFramePr>
               <a:graphicFrameLocks xmlns:a="http://schemas.openxmlformats.org/drawingml/2006/main" noChangeAspect="1"/>
             </wp:cNvGraphicFramePr>
@@ -2124,7 +2427,7 @@
               <a:graphicData uri="http://schemas.openxmlformats.org/drawingml/2006/picture">
                 <pic:pic xmlns:pic="http://schemas.openxmlformats.org/drawingml/2006/picture">
                   <pic:nvPicPr>
-                    <pic:cNvPr id="11" name="Picture 11"/>
+                    <pic:cNvPr id="12" name="Picture 12"/>
                     <pic:cNvPicPr/>
                   </pic:nvPicPr>
                   <pic:blipFill>
@@ -2174,7 +2477,7 @@
       </w:r>
       <w:proofErr w:type="spellEnd"/>
       <w:r>
-        <w:t>. 4</w:t>
+        <w:t>. 5</w:t>
       </w:r>
     </w:p>
     <w:p>
@@ -2193,11 +2496,12 @@
           <w:noProof/>
           <w:lang w:val="sr-Cyrl-RS"/>
         </w:rPr>
+        <w:lastRenderedPageBreak/>
         <w:drawing>
-          <wp:inline distT="0" distB="0" distL="0" distR="0" wp14:anchorId="5BCD4AD6" wp14:editId="086BAD85">
+          <wp:inline distT="0" distB="0" distL="0" distR="0" wp14:anchorId="14E35C82" wp14:editId="6F9FB634">
             <wp:extent cx="5943600" cy="3375660"/>
             <wp:effectExtent l="0" t="0" r="0" b="0"/>
-            <wp:docPr id="12" name="Picture 12"/>
+            <wp:docPr id="13" name="Picture 13"/>
             <wp:cNvGraphicFramePr>
               <a:graphicFrameLocks xmlns:a="http://schemas.openxmlformats.org/drawingml/2006/main" noChangeAspect="1"/>
             </wp:cNvGraphicFramePr>
@@ -2205,7 +2509,7 @@
               <a:graphicData uri="http://schemas.openxmlformats.org/drawingml/2006/picture">
                 <pic:pic xmlns:pic="http://schemas.openxmlformats.org/drawingml/2006/picture">
                   <pic:nvPicPr>
-                    <pic:cNvPr id="12" name="Picture 12"/>
+                    <pic:cNvPr id="13" name="Picture 13"/>
                     <pic:cNvPicPr/>
                   </pic:nvPicPr>
                   <pic:blipFill>
@@ -2240,6 +2544,9 @@
       <w:pPr>
         <w:pStyle w:val="Caption"/>
         <w:jc w:val="center"/>
+        <w:rPr>
+          <w:lang w:val="sr-Cyrl-RS"/>
+        </w:rPr>
       </w:pPr>
       <w:proofErr w:type="spellStart"/>
       <w:r>
@@ -2255,91 +2562,6 @@
       </w:r>
       <w:proofErr w:type="spellEnd"/>
       <w:r>
-        <w:t>. 5</w:t>
-      </w:r>
-    </w:p>
-    <w:p>
-      <w:pPr>
-        <w:rPr>
-          <w:lang w:val="sr-Cyrl-RS"/>
-        </w:rPr>
-      </w:pPr>
-    </w:p>
-    <w:p>
-      <w:pPr>
-        <w:keepNext/>
-      </w:pPr>
-      <w:r>
-        <w:rPr>
-          <w:noProof/>
-          <w:lang w:val="sr-Cyrl-RS"/>
-        </w:rPr>
-        <w:lastRenderedPageBreak/>
-        <w:drawing>
-          <wp:inline distT="0" distB="0" distL="0" distR="0" wp14:anchorId="14E35C82" wp14:editId="6F9FB634">
-            <wp:extent cx="5943600" cy="3375660"/>
-            <wp:effectExtent l="0" t="0" r="0" b="0"/>
-            <wp:docPr id="13" name="Picture 13"/>
-            <wp:cNvGraphicFramePr>
-              <a:graphicFrameLocks xmlns:a="http://schemas.openxmlformats.org/drawingml/2006/main" noChangeAspect="1"/>
-            </wp:cNvGraphicFramePr>
-            <a:graphic xmlns:a="http://schemas.openxmlformats.org/drawingml/2006/main">
-              <a:graphicData uri="http://schemas.openxmlformats.org/drawingml/2006/picture">
-                <pic:pic xmlns:pic="http://schemas.openxmlformats.org/drawingml/2006/picture">
-                  <pic:nvPicPr>
-                    <pic:cNvPr id="13" name="Picture 13"/>
-                    <pic:cNvPicPr/>
-                  </pic:nvPicPr>
-                  <pic:blipFill>
-                    <a:blip r:embed="rId18">
-                      <a:extLst>
-                        <a:ext uri="{28A0092B-C50C-407E-A947-70E740481C1C}">
-                          <a14:useLocalDpi xmlns:a14="http://schemas.microsoft.com/office/drawing/2010/main" val="0"/>
-                        </a:ext>
-                      </a:extLst>
-                    </a:blip>
-                    <a:stretch>
-                      <a:fillRect/>
-                    </a:stretch>
-                  </pic:blipFill>
-                  <pic:spPr>
-                    <a:xfrm>
-                      <a:off x="0" y="0"/>
-                      <a:ext cx="5943600" cy="3375660"/>
-                    </a:xfrm>
-                    <a:prstGeom prst="rect">
-                      <a:avLst/>
-                    </a:prstGeom>
-                  </pic:spPr>
-                </pic:pic>
-              </a:graphicData>
-            </a:graphic>
-          </wp:inline>
-        </w:drawing>
-      </w:r>
-    </w:p>
-    <w:p>
-      <w:pPr>
-        <w:pStyle w:val="Caption"/>
-        <w:jc w:val="center"/>
-        <w:rPr>
-          <w:lang w:val="sr-Cyrl-RS"/>
-        </w:rPr>
-      </w:pPr>
-      <w:proofErr w:type="spellStart"/>
-      <w:r>
-        <w:t>Примјер</w:t>
-      </w:r>
-      <w:proofErr w:type="spellEnd"/>
-      <w:r>
-        <w:t xml:space="preserve"> </w:t>
-      </w:r>
-      <w:proofErr w:type="spellStart"/>
-      <w:r>
-        <w:t>бр</w:t>
-      </w:r>
-      <w:proofErr w:type="spellEnd"/>
-      <w:r>
         <w:t>. 6</w:t>
       </w:r>
     </w:p>
@@ -2462,7 +2684,7 @@
           <w:lang w:val="sr-Cyrl-RS"/>
         </w:rPr>
       </w:pPr>
-      <w:bookmarkStart w:id="4" w:name="_Toc122585620"/>
+      <w:bookmarkStart w:id="4" w:name="_Toc125229834"/>
       <w:r>
         <w:rPr>
           <w:lang w:val="sr-Cyrl-RS"/>
@@ -2679,7 +2901,7 @@
                     <pic:cNvPicPr/>
                   </pic:nvPicPr>
                   <pic:blipFill>
-                    <a:blip r:embed="rId19">
+                    <a:blip r:embed="rId18">
                       <a:extLst>
                         <a:ext uri="{28A0092B-C50C-407E-A947-70E740481C1C}">
                           <a14:useLocalDpi xmlns:a14="http://schemas.microsoft.com/office/drawing/2010/main" val="0"/>
@@ -3169,8 +3391,8 @@
       </w:pPr>
     </w:p>
     <w:sectPr>
-      <w:headerReference w:type="default" r:id="rId20"/>
-      <w:footerReference w:type="default" r:id="rId21"/>
+      <w:headerReference w:type="default" r:id="rId19"/>
+      <w:footerReference w:type="default" r:id="rId20"/>
       <w:pgSz w:w="12240" w:h="15840"/>
       <w:pgMar w:top="1440" w:right="1440" w:bottom="1440" w:left="1440" w:header="720" w:footer="720" w:gutter="0"/>
       <w:cols w:space="720"/>

</xml_diff>